<commit_message>
httpserver - implement cookies
</commit_message>
<xml_diff>
--- a/01. Introduction-to-.NET-Core-and-EF-Core-Exercises.docx
+++ b/01. Introduction-to-.NET-Core-and-EF-Core-Exercises.docx
@@ -2084,7 +2084,6 @@
       <w:bookmarkStart w:id="2" w:name="OLE_LINK12"/>
       <w:bookmarkStart w:id="3" w:name="OLE_LINK11"/>
       <w:bookmarkStart w:id="4" w:name="OLE_LINK1"/>
-      <w:bookmarkStart w:id="5" w:name="_GoBack"/>
       <w:r>
         <w:rPr>
           <w:noProof/>
@@ -2097,7 +2096,6 @@
       <w:bookmarkEnd w:id="2"/>
       <w:bookmarkEnd w:id="3"/>
       <w:bookmarkEnd w:id="4"/>
-      <w:bookmarkEnd w:id="5"/>
     </w:p>
     <w:p>
       <w:pPr>
@@ -2326,6 +2324,8 @@
           <w:numId w:val="13"/>
         </w:numPr>
       </w:pPr>
+      <w:bookmarkStart w:id="5" w:name="OLE_LINK2"/>
+      <w:bookmarkStart w:id="6" w:name="OLE_LINK3"/>
       <w:r>
         <w:rPr>
           <w:b/>
@@ -2334,7 +2334,12 @@
         <w:t>LastTimeLoggedIn</w:t>
       </w:r>
       <w:r>
-        <w:t xml:space="preserve"> – Date and time of the last time the user logged in</w:t>
+        <w:t xml:space="preserve"> </w:t>
+      </w:r>
+      <w:bookmarkEnd w:id="5"/>
+      <w:bookmarkEnd w:id="6"/>
+      <w:r>
+        <w:t>– Date and time of the last time the user logged in</w:t>
       </w:r>
     </w:p>
     <w:p>
@@ -2382,8 +2387,14 @@
           <w:numId w:val="14"/>
         </w:numPr>
         <w:ind w:left="426" w:hanging="425"/>
-      </w:pPr>
-      <w:r>
+        <w:rPr>
+          <w:highlight w:val="yellow"/>
+        </w:rPr>
+      </w:pPr>
+      <w:r>
+        <w:rPr>
+          <w:highlight w:val="yellow"/>
+        </w:rPr>
         <w:t>Friends</w:t>
       </w:r>
     </w:p>
@@ -2740,8 +2751,14 @@
           <w:tab w:val="clear" w:pos="1843"/>
         </w:tabs>
         <w:ind w:left="426" w:hanging="425"/>
-      </w:pPr>
-      <w:r>
+        <w:rPr>
+          <w:highlight w:val="yellow"/>
+        </w:rPr>
+      </w:pPr>
+      <w:r>
+        <w:rPr>
+          <w:highlight w:val="yellow"/>
+        </w:rPr>
         <w:t>Albums</w:t>
       </w:r>
     </w:p>
@@ -3445,8 +3462,14 @@
           <w:tab w:val="clear" w:pos="1843"/>
         </w:tabs>
         <w:ind w:left="426" w:hanging="425"/>
-      </w:pPr>
-      <w:r>
+        <w:rPr>
+          <w:highlight w:val="yellow"/>
+        </w:rPr>
+      </w:pPr>
+      <w:r>
+        <w:rPr>
+          <w:highlight w:val="yellow"/>
+        </w:rPr>
         <w:lastRenderedPageBreak/>
         <w:t>Tags</w:t>
       </w:r>
@@ -4082,6 +4105,16 @@
       </w:r>
       <w:r>
         <w:t xml:space="preserve">. </w:t>
+      </w:r>
+    </w:p>
+    <w:p>
+      <w:bookmarkStart w:id="7" w:name="_GoBack"/>
+      <w:bookmarkEnd w:id="7"/>
+      <w:r>
+        <w:rPr>
+          <w:highlight w:val="yellow"/>
+        </w:rPr>
+        <w:t>==========================================================================================</w:t>
       </w:r>
     </w:p>
     <w:p>
@@ -7400,7 +7433,7 @@
                     <w:sz w:val="18"/>
                     <w:szCs w:val="18"/>
                   </w:rPr>
-                  <w:t>3</w:t>
+                  <w:t>8</w:t>
                 </w:r>
                 <w:r>
                   <w:rPr>
@@ -11710,7 +11743,7 @@
 </file>
 
 <file path=customXml/itemProps1.xml><?xml version="1.0" encoding="utf-8"?>
-<ds:datastoreItem xmlns:ds="http://schemas.openxmlformats.org/officeDocument/2006/customXml" ds:itemID="{BECB75EB-B179-45AA-A041-7EE9847ADCA6}">
+<ds:datastoreItem xmlns:ds="http://schemas.openxmlformats.org/officeDocument/2006/customXml" ds:itemID="{5B7365FA-1CE8-453A-9331-3771D0189784}">
   <ds:schemaRefs>
     <ds:schemaRef ds:uri="http://schemas.openxmlformats.org/officeDocument/2006/bibliography"/>
   </ds:schemaRefs>

</xml_diff>